<commit_message>
darker website colors, added links between sites
</commit_message>
<xml_diff>
--- a/instructions/RainbowWarrior-anleitung.docx
+++ b/instructions/RainbowWarrior-anleitung.docx
@@ -10236,7 +10236,6 @@
         </w:rPr>
         <w:t>Leider ist diese URL nur mit dem PC erreichbar. Leider kann ich es Dir nicht erklären warum. Aber falls es auch bei Dir auf dem Handy nicht möglich sein sollte, musst Du die Seite mit der IP Adresse „</w:t>
       </w:r>
-      <w:bookmarkStart w:id="0" w:name="__DdeLink__419_928165470"/>
       <w:r>
         <w:rPr>
           <w:rStyle w:val="Starkbetont"/>
@@ -10253,87 +10252,86 @@
         </w:rPr>
         <w:t>192.168.4.1</w:t>
       </w:r>
+      <w:r>
+        <w:rPr>
+          <w:rStyle w:val="Starkbetont"/>
+          <w:rFonts w:ascii="Roboto" w:hAnsi="Roboto"/>
+          <w:b w:val="false"/>
+          <w:bCs w:val="false"/>
+          <w:i w:val="false"/>
+          <w:caps w:val="false"/>
+          <w:smallCaps w:val="false"/>
+          <w:color w:val="111111"/>
+          <w:spacing w:val="0"/>
+          <w:sz w:val="24"/>
+          <w:szCs w:val="24"/>
+        </w:rPr>
+        <w:t xml:space="preserve">“ aufrufen. </w:t>
+      </w:r>
+    </w:p>
+    <w:p>
+      <w:pPr>
+        <w:pStyle w:val="Normal"/>
+        <w:rPr>
+          <w:rStyle w:val="Starkbetont"/>
+          <w:rFonts w:ascii="Roboto" w:hAnsi="Roboto"/>
+          <w:sz w:val="24"/>
+          <w:szCs w:val="24"/>
+        </w:rPr>
+      </w:pPr>
+      <w:r>
+        <w:rPr>
+          <w:b w:val="false"/>
+          <w:bCs w:val="false"/>
+          <w:i w:val="false"/>
+          <w:caps w:val="false"/>
+          <w:smallCaps w:val="false"/>
+          <w:color w:val="111111"/>
+          <w:spacing w:val="0"/>
+          <w:sz w:val="24"/>
+          <w:szCs w:val="24"/>
+        </w:rPr>
+      </w:r>
+    </w:p>
+    <w:p>
+      <w:pPr>
+        <w:pStyle w:val="Normal"/>
+        <w:rPr/>
+      </w:pPr>
+      <w:r>
+        <w:rPr>
+          <w:rStyle w:val="Starkbetont"/>
+          <w:rFonts w:ascii="Roboto" w:hAnsi="Roboto"/>
+          <w:b w:val="false"/>
+          <w:bCs w:val="false"/>
+          <w:i w:val="false"/>
+          <w:caps w:val="false"/>
+          <w:smallCaps w:val="false"/>
+          <w:color w:val="111111"/>
+          <w:spacing w:val="0"/>
+          <w:sz w:val="24"/>
+          <w:szCs w:val="24"/>
+        </w:rPr>
+        <w:t xml:space="preserve">Unter </w:t>
+      </w:r>
+      <w:bookmarkStart w:id="0" w:name="__DdeLink__329_529724401"/>
+      <w:r>
+        <w:rPr>
+          <w:rStyle w:val="Starkbetont"/>
+          <w:rFonts w:ascii="Roboto" w:hAnsi="Roboto"/>
+          <w:b/>
+          <w:bCs/>
+          <w:i w:val="false"/>
+          <w:caps w:val="false"/>
+          <w:smallCaps w:val="false"/>
+          <w:color w:val="111111"/>
+          <w:spacing w:val="0"/>
+          <w:sz w:val="24"/>
+          <w:szCs w:val="24"/>
+        </w:rPr>
+        <w:t>rainbowWarrior.local</w:t>
+      </w:r>
       <w:bookmarkEnd w:id="0"/>
-      <w:r>
-        <w:rPr>
-          <w:rStyle w:val="Starkbetont"/>
-          <w:rFonts w:ascii="Roboto" w:hAnsi="Roboto"/>
-          <w:b w:val="false"/>
-          <w:bCs w:val="false"/>
-          <w:i w:val="false"/>
-          <w:caps w:val="false"/>
-          <w:smallCaps w:val="false"/>
-          <w:color w:val="111111"/>
-          <w:spacing w:val="0"/>
-          <w:sz w:val="24"/>
-          <w:szCs w:val="24"/>
-        </w:rPr>
-        <w:t xml:space="preserve">“ aufrufen. </w:t>
-      </w:r>
-    </w:p>
-    <w:p>
-      <w:pPr>
-        <w:pStyle w:val="Normal"/>
-        <w:rPr>
-          <w:rStyle w:val="Starkbetont"/>
-          <w:rFonts w:ascii="Roboto" w:hAnsi="Roboto"/>
-          <w:sz w:val="24"/>
-          <w:szCs w:val="24"/>
-        </w:rPr>
-      </w:pPr>
-      <w:r>
-        <w:rPr>
-          <w:b w:val="false"/>
-          <w:bCs w:val="false"/>
-          <w:i w:val="false"/>
-          <w:caps w:val="false"/>
-          <w:smallCaps w:val="false"/>
-          <w:color w:val="111111"/>
-          <w:spacing w:val="0"/>
-          <w:sz w:val="24"/>
-          <w:szCs w:val="24"/>
-        </w:rPr>
-      </w:r>
-    </w:p>
-    <w:p>
-      <w:pPr>
-        <w:pStyle w:val="Normal"/>
-        <w:rPr/>
-      </w:pPr>
-      <w:r>
-        <w:rPr>
-          <w:rStyle w:val="Starkbetont"/>
-          <w:rFonts w:ascii="Roboto" w:hAnsi="Roboto"/>
-          <w:b w:val="false"/>
-          <w:bCs w:val="false"/>
-          <w:i w:val="false"/>
-          <w:caps w:val="false"/>
-          <w:smallCaps w:val="false"/>
-          <w:color w:val="111111"/>
-          <w:spacing w:val="0"/>
-          <w:sz w:val="24"/>
-          <w:szCs w:val="24"/>
-        </w:rPr>
-        <w:t xml:space="preserve">Unter </w:t>
-      </w:r>
-      <w:bookmarkStart w:id="1" w:name="__DdeLink__329_529724401"/>
-      <w:r>
-        <w:rPr>
-          <w:rStyle w:val="Starkbetont"/>
-          <w:rFonts w:ascii="Roboto" w:hAnsi="Roboto"/>
-          <w:b/>
-          <w:bCs/>
-          <w:i w:val="false"/>
-          <w:caps w:val="false"/>
-          <w:smallCaps w:val="false"/>
-          <w:color w:val="111111"/>
-          <w:spacing w:val="0"/>
-          <w:sz w:val="24"/>
-          <w:szCs w:val="24"/>
-        </w:rPr>
-        <w:t>rainbowWarrior.local</w:t>
-      </w:r>
-      <w:bookmarkEnd w:id="1"/>
       <w:r>
         <w:rPr>
           <w:rStyle w:val="Starkbetont"/>
@@ -12373,18 +12371,66 @@
         <w:pStyle w:val="Normal"/>
         <w:rPr>
           <w:rFonts w:ascii="Roboto" w:hAnsi="Roboto"/>
-          <w:b w:val="false"/>
-          <w:b w:val="false"/>
-          <w:bCs w:val="false"/>
-          <w:sz w:val="24"/>
-          <w:szCs w:val="24"/>
-        </w:rPr>
-      </w:pPr>
-      <w:r>
-        <w:rPr>
-          <w:rFonts w:ascii="Roboto" w:hAnsi="Roboto"/>
-          <w:b w:val="false"/>
-          <w:bCs w:val="false"/>
+          <w:b/>
+          <w:b/>
+          <w:bCs/>
+          <w:sz w:val="40"/>
+          <w:szCs w:val="40"/>
+        </w:rPr>
+      </w:pPr>
+      <w:r>
+        <w:rPr>
+          <w:rFonts w:ascii="Roboto" w:hAnsi="Roboto"/>
+          <w:b/>
+          <w:bCs/>
+          <w:sz w:val="40"/>
+          <w:szCs w:val="40"/>
+        </w:rPr>
+      </w:r>
+      <w:r>
+        <w:br w:type="page"/>
+      </w:r>
+    </w:p>
+    <w:p>
+      <w:pPr>
+        <w:pStyle w:val="Normal"/>
+        <w:rPr>
+          <w:rFonts w:ascii="Roboto" w:hAnsi="Roboto"/>
+          <w:b/>
+          <w:b/>
+          <w:bCs/>
+          <w:sz w:val="40"/>
+          <w:szCs w:val="40"/>
+        </w:rPr>
+      </w:pPr>
+      <w:r>
+        <w:rPr>
+          <w:rFonts w:ascii="Roboto" w:hAnsi="Roboto"/>
+          <w:b/>
+          <w:bCs/>
+          <w:sz w:val="40"/>
+          <w:szCs w:val="40"/>
+        </w:rPr>
+        <w:t>Animation ins Programm einfügen</w:t>
+      </w:r>
+    </w:p>
+    <w:p>
+      <w:pPr>
+        <w:pStyle w:val="Normal"/>
+        <w:rPr>
+          <w:rFonts w:ascii="Roboto" w:hAnsi="Roboto"/>
+          <w:b/>
+          <w:b/>
+          <w:bCs/>
+          <w:sz w:val="24"/>
+          <w:szCs w:val="24"/>
+        </w:rPr>
+      </w:pPr>
+      <w:r>
+        <w:rPr>
+          <w:rFonts w:ascii="Roboto" w:hAnsi="Roboto"/>
+          <w:b/>
+          <w:bCs/>
           <w:sz w:val="24"/>
           <w:szCs w:val="24"/>
         </w:rPr>

</xml_diff>